<commit_message>
Control de cambios de Entrega 1 - Diseño v1.2
Corrección de erratas en el documento de control de cambios.
</commit_message>
<xml_diff>
--- a/docs/Diseño/Refinamiento Entrega-12-3-2013/Control_de_cambios_Entrega_12_3_2013.docx
+++ b/docs/Diseño/Refinamiento Entrega-12-3-2013/Control_de_cambios_Entrega_12_3_2013.docx
@@ -22,8 +22,46 @@
           <w:sz w:val="28"/>
           <w:szCs w:val="28"/>
         </w:rPr>
-        <w:t>DOCUMENTO DE CONTRO DEL CAMBIOS</w:t>
+        <w:t>DOCUMENTO DE CONTRO</w:t>
       </w:r>
+      <w:r>
+        <w:rPr>
+          <w:rFonts w:ascii="Arial" w:hAnsi="Arial" w:cs="Arial"/>
+          <w:b/>
+          <w:sz w:val="28"/>
+          <w:szCs w:val="28"/>
+        </w:rPr>
+        <w:t>L</w:t>
+      </w:r>
+      <w:r>
+        <w:rPr>
+          <w:rFonts w:ascii="Arial" w:hAnsi="Arial" w:cs="Arial"/>
+          <w:b/>
+          <w:sz w:val="28"/>
+          <w:szCs w:val="28"/>
+        </w:rPr>
+        <w:t xml:space="preserve"> DE</w:t>
+      </w:r>
+      <w:r>
+        <w:rPr>
+          <w:rFonts w:ascii="Arial" w:hAnsi="Arial" w:cs="Arial"/>
+          <w:b/>
+          <w:sz w:val="28"/>
+          <w:szCs w:val="28"/>
+        </w:rPr>
+        <w:t xml:space="preserve"> CAMBIO</w:t>
+      </w:r>
+      <w:r>
+        <w:rPr>
+          <w:rFonts w:ascii="Arial" w:hAnsi="Arial" w:cs="Arial"/>
+          <w:b/>
+          <w:sz w:val="28"/>
+          <w:szCs w:val="28"/>
+        </w:rPr>
+        <w:t>S</w:t>
+      </w:r>
+      <w:bookmarkStart w:id="0" w:name="_GoBack"/>
+      <w:bookmarkEnd w:id="0"/>
     </w:p>
     <w:p>
       <w:pPr>
@@ -93,8 +131,6 @@
               </w:rPr>
               <w:t xml:space="preserve">que se postergó al día 14 – 3 – 2013 </w:t>
             </w:r>
-            <w:bookmarkStart w:id="0" w:name="_GoBack"/>
-            <w:bookmarkEnd w:id="0"/>
           </w:p>
         </w:tc>
         <w:tc>
@@ -1139,7 +1175,7 @@
 </file>
 
 <file path=customXml/itemProps1.xml><?xml version="1.0" encoding="utf-8"?>
-<ds:datastoreItem xmlns:ds="http://schemas.openxmlformats.org/officeDocument/2006/customXml" ds:itemID="{F6BD3360-8D85-4078-A59E-5FEC729E021D}">
+<ds:datastoreItem xmlns:ds="http://schemas.openxmlformats.org/officeDocument/2006/customXml" ds:itemID="{CE9B590E-8C4D-4799-8582-D0191112CA93}">
   <ds:schemaRefs>
     <ds:schemaRef ds:uri="http://schemas.openxmlformats.org/officeDocument/2006/bibliography"/>
   </ds:schemaRefs>

</xml_diff>